<commit_message>
Added changes to final doc
</commit_message>
<xml_diff>
--- a/DinoChrome - Final Submisison.docx
+++ b/DinoChrome - Final Submisison.docx
@@ -148,7 +148,23 @@
           <w:sz w:val="24"/>
           <w:lang w:val="en-IN"/>
         </w:rPr>
-        <w:t>The final state of the project consists of a two-fold implementation. First, we use an Object-detection model which does real-time screen capture and then gives out the coordinates of the obstacle on the screen.</w:t>
+        <w:t xml:space="preserve">The final state of the project consists of a two-fold implementation. First, we use an Object-detection model which does real-time screen capture and gives out the coordinates of the </w:t>
+      </w:r>
+      <w:r>
+        <w:rPr>
+          <w:rFonts w:cstheme="minorHAnsi"/>
+          <w:sz w:val="24"/>
+          <w:lang w:val="en-IN"/>
+        </w:rPr>
+        <w:t xml:space="preserve">objects </w:t>
+      </w:r>
+      <w:r>
+        <w:rPr>
+          <w:rFonts w:cstheme="minorHAnsi"/>
+          <w:sz w:val="24"/>
+          <w:lang w:val="en-IN"/>
+        </w:rPr>
+        <w:t>on the screen.</w:t>
       </w:r>
       <w:r>
         <w:rPr>
@@ -164,7 +180,73 @@
           <w:sz w:val="24"/>
           <w:lang w:val="en-IN"/>
         </w:rPr>
-        <w:t xml:space="preserve">These coordinates are used to create an environment which is then used to train the Q-learning model. We have used the Widrow-Hoff Learning rule in the Q-learning model. </w:t>
+        <w:t xml:space="preserve">These coordinates are used to create </w:t>
+      </w:r>
+      <w:r>
+        <w:rPr>
+          <w:rFonts w:cstheme="minorHAnsi"/>
+          <w:sz w:val="24"/>
+          <w:lang w:val="en-IN"/>
+        </w:rPr>
+        <w:t xml:space="preserve">game state </w:t>
+      </w:r>
+      <w:r>
+        <w:rPr>
+          <w:rFonts w:cstheme="minorHAnsi"/>
+          <w:sz w:val="24"/>
+          <w:lang w:val="en-IN"/>
+        </w:rPr>
+        <w:t>which is then used to train the Q-learning model. We have used</w:t>
+      </w:r>
+      <w:r>
+        <w:rPr>
+          <w:rFonts w:cstheme="minorHAnsi"/>
+          <w:sz w:val="24"/>
+          <w:lang w:val="en-IN"/>
+        </w:rPr>
+        <w:t xml:space="preserve"> </w:t>
+      </w:r>
+      <w:r>
+        <w:rPr>
+          <w:rFonts w:cstheme="minorHAnsi"/>
+          <w:sz w:val="24"/>
+          <w:lang w:val="en-IN"/>
+        </w:rPr>
+        <w:t xml:space="preserve">Q-learning </w:t>
+      </w:r>
+      <w:r>
+        <w:rPr>
+          <w:rFonts w:cstheme="minorHAnsi"/>
+          <w:sz w:val="24"/>
+          <w:lang w:val="en-IN"/>
+        </w:rPr>
+        <w:t xml:space="preserve">with </w:t>
+      </w:r>
+      <w:proofErr w:type="spellStart"/>
+      <w:r>
+        <w:rPr>
+          <w:rFonts w:cstheme="minorHAnsi"/>
+          <w:sz w:val="24"/>
+          <w:lang w:val="en-IN"/>
+        </w:rPr>
+        <w:t>Widrow</w:t>
+      </w:r>
+      <w:proofErr w:type="spellEnd"/>
+      <w:r>
+        <w:rPr>
+          <w:rFonts w:cstheme="minorHAnsi"/>
+          <w:sz w:val="24"/>
+          <w:lang w:val="en-IN"/>
+        </w:rPr>
+        <w:t>-Hoff rule</w:t>
+      </w:r>
+      <w:r>
+        <w:rPr>
+          <w:rFonts w:cstheme="minorHAnsi"/>
+          <w:sz w:val="24"/>
+          <w:lang w:val="en-IN"/>
+        </w:rPr>
+        <w:t xml:space="preserve">. </w:t>
       </w:r>
     </w:p>
     <w:p>
@@ -497,8 +579,6 @@
           <w:lang w:val="en-IN"/>
         </w:rPr>
       </w:pPr>
-      <w:bookmarkStart w:id="0" w:name="_GoBack"/>
-      <w:bookmarkEnd w:id="0"/>
     </w:p>
     <w:p>
       <w:pPr>
@@ -572,7 +652,7 @@
           <w:sz w:val="24"/>
           <w:lang w:val="en-IN"/>
         </w:rPr>
-        <w:t xml:space="preserve">. </w:t>
+        <w:t>.</w:t>
       </w:r>
     </w:p>
     <w:p>
@@ -592,24 +672,19 @@
           <w:sz w:val="24"/>
           <w:lang w:val="en-IN"/>
         </w:rPr>
-        <w:t>You may follow this link:</w:t>
-      </w:r>
-      <w:r>
-        <w:rPr>
-          <w:rFonts w:cstheme="minorHAnsi"/>
-          <w:sz w:val="24"/>
-          <w:lang w:val="en-IN"/>
-        </w:rPr>
-        <w:t xml:space="preserve"> </w:t>
-      </w:r>
-      <w:r>
-        <w:rPr>
-          <w:rFonts w:cstheme="minorHAnsi"/>
-          <w:sz w:val="24"/>
-          <w:lang w:val="en-IN"/>
-        </w:rPr>
-        <w:t>https://bit.ly/2UWmIOb</w:t>
-      </w:r>
+        <w:t xml:space="preserve">You may follow this link: </w:t>
+      </w:r>
+      <w:hyperlink r:id="rId8" w:history="1">
+        <w:r>
+          <w:rPr>
+            <w:rStyle w:val="Hyperlink"/>
+            <w:rFonts w:cstheme="minorHAnsi"/>
+            <w:sz w:val="24"/>
+            <w:lang w:val="en-IN"/>
+          </w:rPr>
+          <w:t>https://bit.ly/2UWmIOb</w:t>
+        </w:r>
+      </w:hyperlink>
     </w:p>
     <w:p>
       <w:pPr>
@@ -632,9 +707,67 @@
           <w:sz w:val="24"/>
           <w:lang w:val="en-IN"/>
         </w:rPr>
+        <w:t xml:space="preserve">Install </w:t>
+      </w:r>
+      <w:proofErr w:type="spellStart"/>
+      <w:r>
+        <w:rPr>
+          <w:rFonts w:cstheme="minorHAnsi"/>
+          <w:sz w:val="24"/>
+          <w:lang w:val="en-IN"/>
+        </w:rPr>
+        <w:t>pyautogui</w:t>
+      </w:r>
+      <w:proofErr w:type="spellEnd"/>
+      <w:r>
+        <w:rPr>
+          <w:rFonts w:cstheme="minorHAnsi"/>
+          <w:sz w:val="24"/>
+          <w:lang w:val="en-IN"/>
+        </w:rPr>
+        <w:t xml:space="preserve"> and</w:t>
+      </w:r>
+      <w:r>
+        <w:rPr>
+          <w:rFonts w:cstheme="minorHAnsi"/>
+          <w:sz w:val="24"/>
+          <w:lang w:val="en-IN"/>
+        </w:rPr>
+        <w:t xml:space="preserve"> selenium libraries</w:t>
+      </w:r>
+      <w:r>
+        <w:rPr>
+          <w:rFonts w:cstheme="minorHAnsi"/>
+          <w:sz w:val="24"/>
+          <w:lang w:val="en-IN"/>
+        </w:rPr>
+        <w:t xml:space="preserve"> if not already present.</w:t>
+      </w:r>
+    </w:p>
+    <w:p>
+      <w:pPr>
+        <w:pStyle w:val="ListParagraph"/>
+        <w:numPr>
+          <w:ilvl w:val="0"/>
+          <w:numId w:val="3"/>
+        </w:numPr>
+        <w:ind w:left="993" w:hanging="284"/>
+        <w:jc w:val="both"/>
+        <w:rPr>
+          <w:rFonts w:cstheme="minorHAnsi"/>
+          <w:sz w:val="24"/>
+          <w:lang w:val="en-IN"/>
+        </w:rPr>
+      </w:pPr>
+      <w:r>
+        <w:rPr>
+          <w:rFonts w:cstheme="minorHAnsi"/>
+          <w:sz w:val="24"/>
+          <w:lang w:val="en-IN"/>
+        </w:rPr>
         <w:t xml:space="preserve">Once this is installed and tested, clone or download the project repository from GitHub using this link: </w:t>
       </w:r>
-      <w:hyperlink r:id="rId8" w:history="1">
+      <w:hyperlink r:id="rId9" w:history="1">
         <w:r>
           <w:rPr>
             <w:rStyle w:val="Hyperlink"/>
@@ -669,7 +802,7 @@
         </w:rPr>
         <w:t>There is already an object-detection model trained for our game in the ‘dino_chrome’ folder with the file ‘</w:t>
       </w:r>
-      <w:hyperlink r:id="rId9" w:tooltip="frozen_inference_graph.pb" w:history="1">
+      <w:hyperlink r:id="rId10" w:tooltip="frozen_inference_graph.pb" w:history="1">
         <w:r>
           <w:rPr>
             <w:rStyle w:val="Hyperlink"/>
@@ -729,7 +862,7 @@
         </w:rPr>
         <w:t xml:space="preserve">Chrome driver also needs to be installed for the next steps. It can be found here: </w:t>
       </w:r>
-      <w:hyperlink r:id="rId10" w:history="1">
+      <w:hyperlink r:id="rId11" w:history="1">
         <w:r>
           <w:rPr>
             <w:rStyle w:val="Hyperlink"/>
@@ -741,6 +874,14 @@
           <w:t>http://chromedriver.chromium.org/downloads</w:t>
         </w:r>
       </w:hyperlink>
+      <w:r>
+        <w:rPr>
+          <w:rFonts w:cstheme="minorHAnsi"/>
+          <w:sz w:val="24"/>
+          <w:lang w:val="en-IN"/>
+        </w:rPr>
+        <w:t xml:space="preserve"> </w:t>
+      </w:r>
     </w:p>
     <w:p>
       <w:pPr>
@@ -787,6 +928,7 @@
           <w:sz w:val="24"/>
           <w:lang w:val="en-IN"/>
         </w:rPr>
+        <w:lastRenderedPageBreak/>
         <w:t xml:space="preserve">Now, there is also a trained </w:t>
       </w:r>
       <w:r>
@@ -843,9 +985,20 @@
           <w:sz w:val="24"/>
           <w:lang w:val="en-IN"/>
         </w:rPr>
-        <w:lastRenderedPageBreak/>
-        <w:t xml:space="preserve">To run the implementation, open terminal and run the ‘Test.py’ file (make sure the to use the TensorFlow environment installed in the step 1). </w:t>
-      </w:r>
+        <w:t xml:space="preserve">To run the implementation, open terminal and run the ‘Test.py’ file (make sure to use the TensorFlow environment installed in the step 1). </w:t>
+      </w:r>
+    </w:p>
+    <w:p>
+      <w:pPr>
+        <w:pStyle w:val="ListParagraph"/>
+        <w:ind w:left="993"/>
+        <w:jc w:val="both"/>
+        <w:rPr>
+          <w:rFonts w:cstheme="minorHAnsi"/>
+          <w:sz w:val="24"/>
+          <w:lang w:val="en-IN"/>
+        </w:rPr>
+      </w:pPr>
     </w:p>
     <w:p>
       <w:pPr>
@@ -905,37 +1058,554 @@
           <w:sz w:val="24"/>
           <w:lang w:val="en-IN"/>
         </w:rPr>
-        <w:t xml:space="preserve">To implement this model, we used the technique and steps taught in the class. We used the Assignment 5 (Frogger) as the base for this. </w:t>
-      </w:r>
-    </w:p>
-    <w:p>
-      <w:pPr>
-        <w:pStyle w:val="ListParagraph"/>
-        <w:jc w:val="both"/>
-        <w:rPr>
-          <w:rFonts w:cstheme="minorHAnsi"/>
-          <w:sz w:val="24"/>
-          <w:lang w:val="en-IN"/>
-        </w:rPr>
-      </w:pPr>
-    </w:p>
-    <w:p>
-      <w:pPr>
-        <w:pStyle w:val="ListParagraph"/>
-        <w:jc w:val="both"/>
-        <w:rPr>
-          <w:rFonts w:cstheme="minorHAnsi"/>
-          <w:sz w:val="24"/>
-          <w:lang w:val="en-IN"/>
-        </w:rPr>
-      </w:pPr>
-      <w:r>
-        <w:rPr>
-          <w:rFonts w:cstheme="minorHAnsi"/>
-          <w:sz w:val="24"/>
-          <w:lang w:val="en-IN"/>
-        </w:rPr>
-        <w:t xml:space="preserve">The most important design decisions to take were the creation of the environment for the Q-Learning model, and the reward system which will guide the AI towards learning how to play the game. </w:t>
+        <w:t>To implement this model, we used the technique and steps taught in the class.</w:t>
+      </w:r>
+    </w:p>
+    <w:p>
+      <w:pPr>
+        <w:pStyle w:val="ListParagraph"/>
+        <w:jc w:val="both"/>
+        <w:rPr>
+          <w:rFonts w:cstheme="minorHAnsi"/>
+          <w:sz w:val="24"/>
+          <w:lang w:val="en-IN"/>
+        </w:rPr>
+      </w:pPr>
+    </w:p>
+    <w:p>
+      <w:pPr>
+        <w:pStyle w:val="ListParagraph"/>
+        <w:jc w:val="both"/>
+        <w:rPr>
+          <w:rFonts w:cstheme="minorHAnsi"/>
+          <w:sz w:val="24"/>
+          <w:lang w:val="en-IN"/>
+        </w:rPr>
+      </w:pPr>
+      <w:r>
+        <w:rPr>
+          <w:rFonts w:cstheme="minorHAnsi"/>
+          <w:sz w:val="24"/>
+          <w:lang w:val="en-IN"/>
+        </w:rPr>
+        <w:t>Q learning update rule:</w:t>
+      </w:r>
+    </w:p>
+    <w:p>
+      <w:pPr>
+        <w:pStyle w:val="NormalWeb"/>
+        <w:shd w:val="clear" w:color="auto" w:fill="FFFFFF"/>
+        <w:ind w:firstLine="720"/>
+        <w:rPr>
+          <w:rFonts w:asciiTheme="minorHAnsi" w:hAnsiTheme="minorHAnsi" w:cstheme="minorHAnsi"/>
+        </w:rPr>
+      </w:pPr>
+      <w:r>
+        <w:rPr>
+          <w:rFonts w:asciiTheme="minorHAnsi" w:hAnsiTheme="minorHAnsi" w:cstheme="minorHAnsi"/>
+        </w:rPr>
+        <w:t>Q(</w:t>
+      </w:r>
+      <w:proofErr w:type="spellStart"/>
+      <w:proofErr w:type="gramStart"/>
+      <w:r>
+        <w:rPr>
+          <w:rFonts w:asciiTheme="minorHAnsi" w:hAnsiTheme="minorHAnsi" w:cstheme="minorHAnsi"/>
+        </w:rPr>
+        <w:t>a,s</w:t>
+      </w:r>
+      <w:proofErr w:type="spellEnd"/>
+      <w:proofErr w:type="gramEnd"/>
+      <w:r>
+        <w:rPr>
+          <w:rFonts w:asciiTheme="minorHAnsi" w:hAnsiTheme="minorHAnsi" w:cstheme="minorHAnsi"/>
+        </w:rPr>
+        <w:t>) = (1-α)Q(</w:t>
+      </w:r>
+      <w:proofErr w:type="spellStart"/>
+      <w:r>
+        <w:rPr>
+          <w:rFonts w:asciiTheme="minorHAnsi" w:hAnsiTheme="minorHAnsi" w:cstheme="minorHAnsi"/>
+        </w:rPr>
+        <w:t>a,s</w:t>
+      </w:r>
+      <w:proofErr w:type="spellEnd"/>
+      <w:r>
+        <w:rPr>
+          <w:rFonts w:asciiTheme="minorHAnsi" w:hAnsiTheme="minorHAnsi" w:cstheme="minorHAnsi"/>
+        </w:rPr>
+        <w:t>) + α(r + γ max</w:t>
+      </w:r>
+      <w:r>
+        <w:rPr>
+          <w:rFonts w:asciiTheme="minorHAnsi" w:hAnsiTheme="minorHAnsi" w:cstheme="minorHAnsi"/>
+          <w:position w:val="-2"/>
+          <w:sz w:val="16"/>
+          <w:szCs w:val="16"/>
+        </w:rPr>
+        <w:t xml:space="preserve">a’ </w:t>
+      </w:r>
+      <w:r>
+        <w:rPr>
+          <w:rFonts w:asciiTheme="minorHAnsi" w:hAnsiTheme="minorHAnsi" w:cstheme="minorHAnsi"/>
+        </w:rPr>
+        <w:t>Q(</w:t>
+      </w:r>
+      <w:proofErr w:type="spellStart"/>
+      <w:r>
+        <w:rPr>
+          <w:rFonts w:asciiTheme="minorHAnsi" w:hAnsiTheme="minorHAnsi" w:cstheme="minorHAnsi"/>
+        </w:rPr>
+        <w:t>a’,s</w:t>
+      </w:r>
+      <w:proofErr w:type="spellEnd"/>
+      <w:r>
+        <w:rPr>
+          <w:rFonts w:asciiTheme="minorHAnsi" w:hAnsiTheme="minorHAnsi" w:cstheme="minorHAnsi"/>
+        </w:rPr>
+        <w:t xml:space="preserve">’)) </w:t>
+      </w:r>
+    </w:p>
+    <w:p>
+      <w:pPr>
+        <w:pStyle w:val="NormalWeb"/>
+        <w:shd w:val="clear" w:color="auto" w:fill="FFFFFF"/>
+        <w:ind w:left="720"/>
+        <w:rPr>
+          <w:rFonts w:asciiTheme="minorHAnsi" w:hAnsiTheme="minorHAnsi" w:cstheme="minorHAnsi"/>
+        </w:rPr>
+      </w:pPr>
+      <w:r>
+        <w:rPr>
+          <w:rFonts w:asciiTheme="minorHAnsi" w:hAnsiTheme="minorHAnsi" w:cstheme="minorHAnsi"/>
+        </w:rPr>
+        <w:t>where:</w:t>
+      </w:r>
+      <w:r>
+        <w:rPr>
+          <w:rFonts w:asciiTheme="minorHAnsi" w:hAnsiTheme="minorHAnsi" w:cstheme="minorHAnsi"/>
+        </w:rPr>
+        <w:br/>
+      </w:r>
+      <w:r>
+        <w:rPr>
+          <w:rFonts w:asciiTheme="minorHAnsi" w:hAnsiTheme="minorHAnsi" w:cstheme="minorHAnsi"/>
+        </w:rPr>
+        <w:t xml:space="preserve">            </w:t>
+      </w:r>
+      <w:r>
+        <w:rPr>
+          <w:rFonts w:asciiTheme="minorHAnsi" w:hAnsiTheme="minorHAnsi" w:cstheme="minorHAnsi"/>
+        </w:rPr>
+        <w:t xml:space="preserve">α is the learning rate </w:t>
+      </w:r>
+      <w:r>
+        <w:rPr>
+          <w:rFonts w:asciiTheme="minorHAnsi" w:hAnsiTheme="minorHAnsi" w:cstheme="minorHAnsi"/>
+        </w:rPr>
+        <w:t>(0.01)</w:t>
+      </w:r>
+    </w:p>
+    <w:p>
+      <w:pPr>
+        <w:pStyle w:val="NormalWeb"/>
+        <w:shd w:val="clear" w:color="auto" w:fill="FFFFFF"/>
+        <w:ind w:left="720"/>
+        <w:rPr>
+          <w:rFonts w:asciiTheme="minorHAnsi" w:hAnsiTheme="minorHAnsi" w:cstheme="minorHAnsi"/>
+        </w:rPr>
+      </w:pPr>
+      <w:r>
+        <w:rPr>
+          <w:rFonts w:asciiTheme="minorHAnsi" w:hAnsiTheme="minorHAnsi" w:cstheme="minorHAnsi"/>
+        </w:rPr>
+        <w:t xml:space="preserve">            </w:t>
+      </w:r>
+      <w:r>
+        <w:rPr>
+          <w:rFonts w:asciiTheme="minorHAnsi" w:hAnsiTheme="minorHAnsi" w:cstheme="minorHAnsi"/>
+        </w:rPr>
+        <w:t xml:space="preserve">γ is the discount factor </w:t>
+      </w:r>
+      <w:r>
+        <w:rPr>
+          <w:rFonts w:asciiTheme="minorHAnsi" w:hAnsiTheme="minorHAnsi" w:cstheme="minorHAnsi"/>
+        </w:rPr>
+        <w:t>(0.1)</w:t>
+      </w:r>
+    </w:p>
+    <w:p>
+      <w:pPr>
+        <w:pStyle w:val="NormalWeb"/>
+        <w:shd w:val="clear" w:color="auto" w:fill="FFFFFF"/>
+        <w:ind w:left="720"/>
+        <w:rPr>
+          <w:rFonts w:asciiTheme="minorHAnsi" w:hAnsiTheme="minorHAnsi" w:cstheme="minorHAnsi"/>
+        </w:rPr>
+      </w:pPr>
+      <w:r>
+        <w:rPr>
+          <w:rFonts w:asciiTheme="minorHAnsi" w:hAnsiTheme="minorHAnsi" w:cstheme="minorHAnsi"/>
+        </w:rPr>
+        <w:t xml:space="preserve">           </w:t>
+      </w:r>
+      <w:r>
+        <w:rPr>
+          <w:rFonts w:asciiTheme="minorHAnsi" w:hAnsiTheme="minorHAnsi" w:cstheme="minorHAnsi"/>
+        </w:rPr>
+        <w:t xml:space="preserve"> r is the reward (</w:t>
+      </w:r>
+      <w:r>
+        <w:rPr>
+          <w:rFonts w:asciiTheme="minorHAnsi" w:hAnsiTheme="minorHAnsi" w:cstheme="minorHAnsi"/>
+        </w:rPr>
+        <w:t>-10 for death)</w:t>
+      </w:r>
+      <w:r>
+        <w:rPr>
+          <w:rFonts w:asciiTheme="minorHAnsi" w:hAnsiTheme="minorHAnsi" w:cstheme="minorHAnsi"/>
+        </w:rPr>
+        <w:t xml:space="preserve"> </w:t>
+      </w:r>
+    </w:p>
+    <w:p>
+      <w:pPr>
+        <w:pStyle w:val="NormalWeb"/>
+        <w:shd w:val="clear" w:color="auto" w:fill="FFFFFF"/>
+        <w:ind w:firstLine="720"/>
+        <w:rPr>
+          <w:rFonts w:asciiTheme="minorHAnsi" w:hAnsiTheme="minorHAnsi" w:cstheme="minorHAnsi"/>
+        </w:rPr>
+      </w:pPr>
+      <w:r>
+        <w:rPr>
+          <w:rFonts w:asciiTheme="minorHAnsi" w:hAnsiTheme="minorHAnsi" w:cstheme="minorHAnsi"/>
+        </w:rPr>
+        <w:t xml:space="preserve">           </w:t>
+      </w:r>
+      <w:r>
+        <w:rPr>
+          <w:rFonts w:asciiTheme="minorHAnsi" w:hAnsiTheme="minorHAnsi" w:cstheme="minorHAnsi"/>
+        </w:rPr>
+        <w:t xml:space="preserve"> max</w:t>
+      </w:r>
+      <w:r>
+        <w:rPr>
+          <w:rFonts w:asciiTheme="minorHAnsi" w:hAnsiTheme="minorHAnsi" w:cstheme="minorHAnsi"/>
+          <w:position w:val="-2"/>
+          <w:sz w:val="16"/>
+          <w:szCs w:val="16"/>
+        </w:rPr>
+        <w:t xml:space="preserve">a’ </w:t>
+      </w:r>
+      <w:r>
+        <w:rPr>
+          <w:rFonts w:asciiTheme="minorHAnsi" w:hAnsiTheme="minorHAnsi" w:cstheme="minorHAnsi"/>
+        </w:rPr>
+        <w:t xml:space="preserve">Q(a’s’) is the best action’s Q-value in the state reached from the previous state </w:t>
+      </w:r>
+    </w:p>
+    <w:p>
+      <w:pPr>
+        <w:pStyle w:val="ListParagraph"/>
+        <w:jc w:val="both"/>
+        <w:rPr>
+          <w:rFonts w:cstheme="minorHAnsi"/>
+          <w:sz w:val="24"/>
+          <w:lang w:val="en-IN"/>
+        </w:rPr>
+      </w:pPr>
+      <w:r>
+        <w:rPr>
+          <w:rFonts w:cstheme="minorHAnsi"/>
+          <w:sz w:val="24"/>
+          <w:lang w:val="en-IN"/>
+        </w:rPr>
+        <w:t xml:space="preserve">Using </w:t>
+      </w:r>
+      <w:proofErr w:type="spellStart"/>
+      <w:r>
+        <w:rPr>
+          <w:rFonts w:cstheme="minorHAnsi"/>
+          <w:sz w:val="24"/>
+          <w:lang w:val="en-IN"/>
+        </w:rPr>
+        <w:t>Widrow</w:t>
+      </w:r>
+      <w:proofErr w:type="spellEnd"/>
+      <w:r>
+        <w:rPr>
+          <w:rFonts w:cstheme="minorHAnsi"/>
+          <w:sz w:val="24"/>
+          <w:lang w:val="en-IN"/>
+        </w:rPr>
+        <w:t>-Hoff rule our q-functions are of form:</w:t>
+      </w:r>
+    </w:p>
+    <w:p>
+      <w:pPr>
+        <w:pStyle w:val="NormalWeb"/>
+        <w:shd w:val="clear" w:color="auto" w:fill="FFFFFF"/>
+        <w:ind w:firstLine="720"/>
+        <w:rPr>
+          <w:rFonts w:asciiTheme="minorHAnsi" w:hAnsiTheme="minorHAnsi" w:cstheme="minorHAnsi"/>
+        </w:rPr>
+      </w:pPr>
+      <w:r>
+        <w:rPr>
+          <w:rFonts w:asciiTheme="minorHAnsi" w:hAnsiTheme="minorHAnsi" w:cstheme="minorHAnsi"/>
+          <w:sz w:val="30"/>
+          <w:szCs w:val="30"/>
+        </w:rPr>
+        <w:t>Q(</w:t>
+      </w:r>
+      <w:proofErr w:type="spellStart"/>
+      <w:proofErr w:type="gramStart"/>
+      <w:r>
+        <w:rPr>
+          <w:rFonts w:asciiTheme="minorHAnsi" w:hAnsiTheme="minorHAnsi" w:cstheme="minorHAnsi"/>
+          <w:sz w:val="30"/>
+          <w:szCs w:val="30"/>
+        </w:rPr>
+        <w:t>a,s</w:t>
+      </w:r>
+      <w:proofErr w:type="spellEnd"/>
+      <w:proofErr w:type="gramEnd"/>
+      <w:r>
+        <w:rPr>
+          <w:rFonts w:asciiTheme="minorHAnsi" w:hAnsiTheme="minorHAnsi" w:cstheme="minorHAnsi"/>
+          <w:sz w:val="30"/>
+          <w:szCs w:val="30"/>
+        </w:rPr>
+        <w:t>) = Σ w</w:t>
+      </w:r>
+      <w:proofErr w:type="spellStart"/>
+      <w:r>
+        <w:rPr>
+          <w:rFonts w:asciiTheme="minorHAnsi" w:hAnsiTheme="minorHAnsi" w:cstheme="minorHAnsi"/>
+          <w:position w:val="-2"/>
+          <w:sz w:val="20"/>
+          <w:szCs w:val="20"/>
+        </w:rPr>
+        <w:t>aij</w:t>
+      </w:r>
+      <w:proofErr w:type="spellEnd"/>
+      <w:r>
+        <w:rPr>
+          <w:rFonts w:asciiTheme="minorHAnsi" w:hAnsiTheme="minorHAnsi" w:cstheme="minorHAnsi"/>
+          <w:sz w:val="30"/>
+          <w:szCs w:val="30"/>
+        </w:rPr>
+        <w:t>v</w:t>
+      </w:r>
+      <w:proofErr w:type="spellStart"/>
+      <w:r>
+        <w:rPr>
+          <w:rFonts w:asciiTheme="minorHAnsi" w:hAnsiTheme="minorHAnsi" w:cstheme="minorHAnsi"/>
+          <w:position w:val="-2"/>
+          <w:sz w:val="20"/>
+          <w:szCs w:val="20"/>
+        </w:rPr>
+        <w:t>ij</w:t>
+      </w:r>
+      <w:proofErr w:type="spellEnd"/>
+      <w:r>
+        <w:rPr>
+          <w:rFonts w:asciiTheme="minorHAnsi" w:hAnsiTheme="minorHAnsi" w:cstheme="minorHAnsi"/>
+          <w:position w:val="-2"/>
+          <w:sz w:val="20"/>
+          <w:szCs w:val="20"/>
+        </w:rPr>
+        <w:t xml:space="preserve"> </w:t>
+      </w:r>
+    </w:p>
+    <w:p>
+      <w:pPr>
+        <w:pStyle w:val="NormalWeb"/>
+        <w:shd w:val="clear" w:color="auto" w:fill="FFFFFF"/>
+        <w:ind w:left="720"/>
+        <w:rPr>
+          <w:rFonts w:asciiTheme="minorHAnsi" w:hAnsiTheme="minorHAnsi" w:cstheme="minorHAnsi"/>
+        </w:rPr>
+      </w:pPr>
+      <w:r>
+        <w:rPr>
+          <w:rFonts w:asciiTheme="minorHAnsi" w:hAnsiTheme="minorHAnsi" w:cstheme="minorHAnsi"/>
+        </w:rPr>
+        <w:t>where v</w:t>
+      </w:r>
+      <w:proofErr w:type="spellStart"/>
+      <w:r>
+        <w:rPr>
+          <w:rFonts w:asciiTheme="minorHAnsi" w:hAnsiTheme="minorHAnsi" w:cstheme="minorHAnsi"/>
+          <w:position w:val="-2"/>
+          <w:sz w:val="16"/>
+          <w:szCs w:val="16"/>
+        </w:rPr>
+        <w:t>ij</w:t>
+      </w:r>
+      <w:proofErr w:type="spellEnd"/>
+      <w:r>
+        <w:rPr>
+          <w:rFonts w:asciiTheme="minorHAnsi" w:hAnsiTheme="minorHAnsi" w:cstheme="minorHAnsi"/>
+          <w:position w:val="-2"/>
+          <w:sz w:val="16"/>
+          <w:szCs w:val="16"/>
+        </w:rPr>
+        <w:t xml:space="preserve"> </w:t>
+      </w:r>
+      <w:r>
+        <w:rPr>
+          <w:rFonts w:asciiTheme="minorHAnsi" w:hAnsiTheme="minorHAnsi" w:cstheme="minorHAnsi"/>
+        </w:rPr>
+        <w:t>is +1 if there is a obstacle in square (</w:t>
+      </w:r>
+      <w:proofErr w:type="spellStart"/>
+      <w:proofErr w:type="gramStart"/>
+      <w:r>
+        <w:rPr>
+          <w:rFonts w:asciiTheme="minorHAnsi" w:hAnsiTheme="minorHAnsi" w:cstheme="minorHAnsi"/>
+        </w:rPr>
+        <w:t>i,j</w:t>
+      </w:r>
+      <w:proofErr w:type="spellEnd"/>
+      <w:proofErr w:type="gramEnd"/>
+      <w:r>
+        <w:rPr>
+          <w:rFonts w:asciiTheme="minorHAnsi" w:hAnsiTheme="minorHAnsi" w:cstheme="minorHAnsi"/>
+        </w:rPr>
+        <w:t xml:space="preserve">) in our </w:t>
+      </w:r>
+      <w:r>
+        <w:rPr>
+          <w:rFonts w:asciiTheme="minorHAnsi" w:hAnsiTheme="minorHAnsi" w:cstheme="minorHAnsi"/>
+        </w:rPr>
+        <w:t>1</w:t>
+      </w:r>
+      <w:r>
+        <w:rPr>
+          <w:rFonts w:asciiTheme="minorHAnsi" w:hAnsiTheme="minorHAnsi" w:cstheme="minorHAnsi"/>
+        </w:rPr>
+        <w:t>x</w:t>
+      </w:r>
+      <w:r>
+        <w:rPr>
+          <w:rFonts w:asciiTheme="minorHAnsi" w:hAnsiTheme="minorHAnsi" w:cstheme="minorHAnsi"/>
+        </w:rPr>
+        <w:t>6</w:t>
+      </w:r>
+      <w:r>
+        <w:rPr>
+          <w:rFonts w:asciiTheme="minorHAnsi" w:hAnsiTheme="minorHAnsi" w:cstheme="minorHAnsi"/>
+        </w:rPr>
+        <w:t xml:space="preserve"> environment, and -1 if the space is clear; and w</w:t>
+      </w:r>
+      <w:proofErr w:type="spellStart"/>
+      <w:r>
+        <w:rPr>
+          <w:rFonts w:asciiTheme="minorHAnsi" w:hAnsiTheme="minorHAnsi" w:cstheme="minorHAnsi"/>
+          <w:position w:val="-2"/>
+          <w:sz w:val="16"/>
+          <w:szCs w:val="16"/>
+        </w:rPr>
+        <w:t>aij</w:t>
+      </w:r>
+      <w:proofErr w:type="spellEnd"/>
+      <w:r>
+        <w:rPr>
+          <w:rFonts w:asciiTheme="minorHAnsi" w:hAnsiTheme="minorHAnsi" w:cstheme="minorHAnsi"/>
+          <w:position w:val="-2"/>
+          <w:sz w:val="16"/>
+          <w:szCs w:val="16"/>
+        </w:rPr>
+        <w:t xml:space="preserve"> </w:t>
+      </w:r>
+      <w:r>
+        <w:rPr>
+          <w:rFonts w:asciiTheme="minorHAnsi" w:hAnsiTheme="minorHAnsi" w:cstheme="minorHAnsi"/>
+        </w:rPr>
+        <w:t xml:space="preserve">is a learned weight specific to an action </w:t>
+      </w:r>
+      <w:r>
+        <w:rPr>
+          <w:rFonts w:asciiTheme="minorHAnsi" w:hAnsiTheme="minorHAnsi" w:cstheme="minorHAnsi"/>
+          <w:i/>
+          <w:iCs/>
+        </w:rPr>
+        <w:t xml:space="preserve">a </w:t>
+      </w:r>
+      <w:r>
+        <w:rPr>
+          <w:rFonts w:asciiTheme="minorHAnsi" w:hAnsiTheme="minorHAnsi" w:cstheme="minorHAnsi"/>
+        </w:rPr>
+        <w:t xml:space="preserve">and a square </w:t>
+      </w:r>
+      <w:proofErr w:type="spellStart"/>
+      <w:r>
+        <w:rPr>
+          <w:rFonts w:asciiTheme="minorHAnsi" w:hAnsiTheme="minorHAnsi" w:cstheme="minorHAnsi"/>
+          <w:i/>
+          <w:iCs/>
+        </w:rPr>
+        <w:t>ij</w:t>
+      </w:r>
+      <w:proofErr w:type="spellEnd"/>
+      <w:r>
+        <w:rPr>
+          <w:rFonts w:asciiTheme="minorHAnsi" w:hAnsiTheme="minorHAnsi" w:cstheme="minorHAnsi"/>
+        </w:rPr>
+        <w:t xml:space="preserve">. </w:t>
+      </w:r>
+    </w:p>
+    <w:p>
+      <w:pPr>
+        <w:pStyle w:val="ListParagraph"/>
+        <w:jc w:val="both"/>
+        <w:rPr>
+          <w:rFonts w:cstheme="minorHAnsi"/>
+          <w:sz w:val="24"/>
+          <w:lang w:val="en-IN"/>
+        </w:rPr>
+      </w:pPr>
+      <w:r>
+        <w:rPr>
+          <w:rFonts w:cstheme="minorHAnsi"/>
+          <w:sz w:val="24"/>
+          <w:lang w:val="en-IN"/>
+        </w:rPr>
+        <w:t xml:space="preserve">The most important design decisions to take were the creation of </w:t>
+      </w:r>
+      <w:r>
+        <w:rPr>
+          <w:rFonts w:cstheme="minorHAnsi"/>
+          <w:sz w:val="24"/>
+          <w:lang w:val="en-IN"/>
+        </w:rPr>
+        <w:t>game</w:t>
+      </w:r>
+      <w:r>
+        <w:rPr>
+          <w:rFonts w:cstheme="minorHAnsi"/>
+          <w:sz w:val="24"/>
+          <w:lang w:val="en-IN"/>
+        </w:rPr>
+        <w:t xml:space="preserve"> </w:t>
+      </w:r>
+      <w:r>
+        <w:rPr>
+          <w:rFonts w:cstheme="minorHAnsi"/>
+          <w:sz w:val="24"/>
+          <w:lang w:val="en-IN"/>
+        </w:rPr>
+        <w:t>state</w:t>
+      </w:r>
+      <w:r>
+        <w:rPr>
+          <w:rFonts w:cstheme="minorHAnsi"/>
+          <w:sz w:val="24"/>
+          <w:lang w:val="en-IN"/>
+        </w:rPr>
+        <w:t xml:space="preserve"> for the Q-Learning model, and the reward system which will guide the AI towards learning how to play the game. </w:t>
       </w:r>
       <w:r>
         <w:rPr>
@@ -951,7 +1621,39 @@
           <w:sz w:val="24"/>
           <w:lang w:val="en-IN"/>
         </w:rPr>
-        <w:t>he environment was created based on the screen capture and the location of the obstacle detected on the screen.</w:t>
+        <w:t xml:space="preserve">he </w:t>
+      </w:r>
+      <w:r>
+        <w:rPr>
+          <w:rFonts w:cstheme="minorHAnsi"/>
+          <w:sz w:val="24"/>
+          <w:lang w:val="en-IN"/>
+        </w:rPr>
+        <w:t>state</w:t>
+      </w:r>
+      <w:r>
+        <w:rPr>
+          <w:rFonts w:cstheme="minorHAnsi"/>
+          <w:sz w:val="24"/>
+          <w:lang w:val="en-IN"/>
+        </w:rPr>
+        <w:t xml:space="preserve"> was created based on the screen capture and the location of the obstacle detected on the screen</w:t>
+      </w:r>
+      <w:r>
+        <w:rPr>
+          <w:rFonts w:cstheme="minorHAnsi"/>
+          <w:sz w:val="24"/>
+          <w:lang w:val="en-IN"/>
+        </w:rPr>
+        <w:t xml:space="preserve"> using object detection</w:t>
+      </w:r>
+      <w:r>
+        <w:rPr>
+          <w:rFonts w:cstheme="minorHAnsi"/>
+          <w:sz w:val="24"/>
+          <w:lang w:val="en-IN"/>
+        </w:rPr>
+        <w:t>.</w:t>
       </w:r>
       <w:r>
         <w:rPr>
@@ -967,63 +1669,41 @@
           <w:sz w:val="24"/>
           <w:lang w:val="en-IN"/>
         </w:rPr>
-        <w:t xml:space="preserve">For e.g. the object detection model provides with the coordinates of the bottom left corner of bounding box on the </w:t>
-      </w:r>
-      <w:r>
-        <w:rPr>
-          <w:rFonts w:cstheme="minorHAnsi"/>
-          <w:sz w:val="24"/>
-          <w:lang w:val="en-IN"/>
-        </w:rPr>
-        <w:t xml:space="preserve">first </w:t>
-      </w:r>
-      <w:r>
-        <w:rPr>
-          <w:rFonts w:cstheme="minorHAnsi"/>
-          <w:sz w:val="24"/>
-          <w:lang w:val="en-IN"/>
-        </w:rPr>
-        <w:t>obstacle</w:t>
-      </w:r>
-      <w:r>
-        <w:rPr>
-          <w:rFonts w:cstheme="minorHAnsi"/>
-          <w:sz w:val="24"/>
-          <w:lang w:val="en-IN"/>
-        </w:rPr>
-        <w:t xml:space="preserve"> detected</w:t>
-      </w:r>
-      <w:r>
-        <w:rPr>
-          <w:rFonts w:cstheme="minorHAnsi"/>
-          <w:sz w:val="24"/>
-          <w:lang w:val="en-IN"/>
-        </w:rPr>
-        <w:t xml:space="preserve"> in front of the Dino</w:t>
-      </w:r>
-      <w:r>
-        <w:rPr>
-          <w:rFonts w:cstheme="minorHAnsi"/>
-          <w:sz w:val="24"/>
-          <w:lang w:val="en-IN"/>
-        </w:rPr>
-        <w:t>.</w:t>
-      </w:r>
-      <w:r>
-        <w:rPr>
-          <w:rFonts w:cstheme="minorHAnsi"/>
-          <w:sz w:val="24"/>
-          <w:lang w:val="en-IN"/>
-        </w:rPr>
-        <w:t xml:space="preserve"> The environment is just a matrix with the value of an element as 0 (if obstacle absent) or 1 (if obstacle present).</w:t>
-      </w:r>
-      <w:r>
-        <w:rPr>
-          <w:rFonts w:cstheme="minorHAnsi"/>
-          <w:sz w:val="24"/>
-          <w:lang w:val="en-IN"/>
-        </w:rPr>
-        <w:t xml:space="preserve"> The acceleration of dino was set to be 0 so that the game speed does not hinder with object detection process and to maintain a </w:t>
+        <w:t xml:space="preserve">The acceleration of </w:t>
+      </w:r>
+      <w:proofErr w:type="spellStart"/>
+      <w:r>
+        <w:rPr>
+          <w:rFonts w:cstheme="minorHAnsi"/>
+          <w:sz w:val="24"/>
+          <w:lang w:val="en-IN"/>
+        </w:rPr>
+        <w:t>dino</w:t>
+      </w:r>
+      <w:proofErr w:type="spellEnd"/>
+      <w:r>
+        <w:rPr>
+          <w:rFonts w:cstheme="minorHAnsi"/>
+          <w:sz w:val="24"/>
+          <w:lang w:val="en-IN"/>
+        </w:rPr>
+        <w:t xml:space="preserve"> was set to be </w:t>
+      </w:r>
+      <w:r>
+        <w:rPr>
+          <w:rFonts w:cstheme="minorHAnsi"/>
+          <w:sz w:val="24"/>
+          <w:lang w:val="en-IN"/>
+        </w:rPr>
+        <w:t>constant</w:t>
+      </w:r>
+      <w:r>
+        <w:rPr>
+          <w:rFonts w:cstheme="minorHAnsi"/>
+          <w:sz w:val="24"/>
+          <w:lang w:val="en-IN"/>
+        </w:rPr>
+        <w:t xml:space="preserve"> so that the game speed does not hinder with object detection process and to maintain a </w:t>
       </w:r>
       <w:r>
         <w:rPr>
@@ -1084,7 +1764,23 @@
           <w:sz w:val="24"/>
           <w:lang w:val="en-IN"/>
         </w:rPr>
-        <w:t xml:space="preserve">One of the most difficult part of the project was the set-up of environment. There were a lot of dependencies to take care of for the installation of object detection library. </w:t>
+        <w:t xml:space="preserve">One of the most difficult part of the project was set-up of </w:t>
+      </w:r>
+      <w:r>
+        <w:rPr>
+          <w:rFonts w:cstheme="minorHAnsi"/>
+          <w:sz w:val="24"/>
+          <w:lang w:val="en-IN"/>
+        </w:rPr>
+        <w:t xml:space="preserve">object detection </w:t>
+      </w:r>
+      <w:r>
+        <w:rPr>
+          <w:rFonts w:cstheme="minorHAnsi"/>
+          <w:sz w:val="24"/>
+          <w:lang w:val="en-IN"/>
+        </w:rPr>
+        <w:t xml:space="preserve">environment. There were a lot of dependencies to take care of for the installation of object detection library. </w:t>
       </w:r>
       <w:r>
         <w:rPr>
@@ -1138,6 +1834,7 @@
           <w:sz w:val="24"/>
           <w:lang w:val="en-IN"/>
         </w:rPr>
+        <w:lastRenderedPageBreak/>
         <w:t xml:space="preserve">When this model was trained, our next goal was to </w:t>
       </w:r>
       <w:r>
@@ -1294,16 +1991,7 @@
           <w:sz w:val="24"/>
           <w:lang w:val="en-IN"/>
         </w:rPr>
-        <w:t xml:space="preserve">The 4x4 environment had many states which were never going to affect the action of dino (like the </w:t>
-      </w:r>
-      <w:r>
-        <w:rPr>
-          <w:rFonts w:cstheme="minorHAnsi"/>
-          <w:sz w:val="24"/>
-          <w:lang w:val="en-IN"/>
-        </w:rPr>
-        <w:lastRenderedPageBreak/>
-        <w:t xml:space="preserve">region exactly above the dino). So, we tried a new environment of dimension 1x16. </w:t>
+        <w:t xml:space="preserve">The 4x4 environment had many states which were never going to affect the action of dino (like the region exactly above the dino). So, we tried a new environment of dimension 1x16. </w:t>
       </w:r>
       <w:r>
         <w:rPr>
@@ -1335,8 +2023,43 @@
           <w:sz w:val="24"/>
           <w:lang w:val="en-IN"/>
         </w:rPr>
-        <w:t>We also found that we the variable ‘maxQ’ and ‘</w:t>
-      </w:r>
+        <w:t>We also found that variable</w:t>
+      </w:r>
+      <w:r>
+        <w:rPr>
+          <w:rFonts w:cstheme="minorHAnsi"/>
+          <w:sz w:val="24"/>
+          <w:lang w:val="en-IN"/>
+        </w:rPr>
+        <w:t>s</w:t>
+      </w:r>
+      <w:r>
+        <w:rPr>
+          <w:rFonts w:cstheme="minorHAnsi"/>
+          <w:sz w:val="24"/>
+          <w:lang w:val="en-IN"/>
+        </w:rPr>
+        <w:t xml:space="preserve"> ‘</w:t>
+      </w:r>
+      <w:proofErr w:type="spellStart"/>
+      <w:r>
+        <w:rPr>
+          <w:rFonts w:cstheme="minorHAnsi"/>
+          <w:sz w:val="24"/>
+          <w:lang w:val="en-IN"/>
+        </w:rPr>
+        <w:t>maxQ</w:t>
+      </w:r>
+      <w:proofErr w:type="spellEnd"/>
+      <w:r>
+        <w:rPr>
+          <w:rFonts w:cstheme="minorHAnsi"/>
+          <w:sz w:val="24"/>
+          <w:lang w:val="en-IN"/>
+        </w:rPr>
+        <w:t>’ and ‘</w:t>
+      </w:r>
+      <w:proofErr w:type="spellStart"/>
       <w:r>
         <w:rPr>
           <w:rFonts w:cstheme="minorHAnsi"/>
@@ -1345,6 +2068,7 @@
         </w:rPr>
         <w:t>bestmaxQ</w:t>
       </w:r>
+      <w:proofErr w:type="spellEnd"/>
       <w:r>
         <w:rPr>
           <w:rFonts w:cstheme="minorHAnsi"/>
@@ -1367,15 +2091,39 @@
           <w:sz w:val="24"/>
           <w:lang w:val="en-IN"/>
         </w:rPr>
-        <w:t xml:space="preserve">reason being our </w:t>
-      </w:r>
-      <w:r>
-        <w:rPr>
-          <w:rFonts w:cstheme="minorHAnsi"/>
-          <w:sz w:val="24"/>
-          <w:lang w:val="en-IN"/>
-        </w:rPr>
-        <w:t>q values of environment were being calculated as negative, so when we initially set ‘maxQ’ and ‘</w:t>
+        <w:t>reason being</w:t>
+      </w:r>
+      <w:r>
+        <w:rPr>
+          <w:rFonts w:cstheme="minorHAnsi"/>
+          <w:sz w:val="24"/>
+          <w:lang w:val="en-IN"/>
+        </w:rPr>
+        <w:t xml:space="preserve">, </w:t>
+      </w:r>
+      <w:r>
+        <w:rPr>
+          <w:rFonts w:cstheme="minorHAnsi"/>
+          <w:sz w:val="24"/>
+          <w:lang w:val="en-IN"/>
+        </w:rPr>
+        <w:t>q values of environment were being calculated as negative</w:t>
+      </w:r>
+      <w:r>
+        <w:rPr>
+          <w:rFonts w:cstheme="minorHAnsi"/>
+          <w:sz w:val="24"/>
+          <w:lang w:val="en-IN"/>
+        </w:rPr>
+        <w:t xml:space="preserve"> as there is no positive reward</w:t>
+      </w:r>
+      <w:r>
+        <w:rPr>
+          <w:rFonts w:cstheme="minorHAnsi"/>
+          <w:sz w:val="24"/>
+          <w:lang w:val="en-IN"/>
+        </w:rPr>
+        <w:t>, so when we initially set ‘maxQ’ and ‘</w:t>
       </w:r>
       <w:r>
         <w:rPr>
@@ -1657,6 +2405,7 @@
           <w:sz w:val="24"/>
           <w:lang w:val="en-IN"/>
         </w:rPr>
+        <w:lastRenderedPageBreak/>
         <w:t>The game changes from day time to night time</w:t>
       </w:r>
       <w:r>
@@ -1686,6 +2435,8 @@
           <w:lang w:val="en-IN"/>
         </w:rPr>
       </w:pPr>
+      <w:bookmarkStart w:id="0" w:name="_GoBack"/>
+      <w:bookmarkEnd w:id="0"/>
     </w:p>
     <w:p>
       <w:pPr>
@@ -1837,16 +2588,357 @@
         </w:rPr>
       </w:pPr>
     </w:p>
-    <w:p>
-      <w:pPr>
-        <w:pStyle w:val="ListParagraph"/>
-        <w:jc w:val="both"/>
-        <w:rPr>
-          <w:rFonts w:cstheme="minorHAnsi"/>
-          <w:sz w:val="24"/>
-          <w:lang w:val="en-IN"/>
-        </w:rPr>
-      </w:pPr>
+    <w:tbl>
+      <w:tblPr>
+        <w:tblStyle w:val="TableGrid"/>
+        <w:tblW w:w="0" w:type="auto"/>
+        <w:tblInd w:w="720" w:type="dxa"/>
+        <w:tblLook w:val="04A0" w:firstRow="1" w:lastRow="0" w:firstColumn="1" w:lastColumn="0" w:noHBand="0" w:noVBand="1"/>
+      </w:tblPr>
+      <w:tblGrid>
+        <w:gridCol w:w="1727"/>
+        <w:gridCol w:w="1727"/>
+      </w:tblGrid>
+      <w:tr>
+        <w:trPr>
+          <w:trHeight w:val="362"/>
+        </w:trPr>
+        <w:tc>
+          <w:tcPr>
+            <w:tcW w:w="1727" w:type="dxa"/>
+          </w:tcPr>
+          <w:p>
+            <w:pPr>
+              <w:pStyle w:val="ListParagraph"/>
+              <w:ind w:left="0"/>
+              <w:rPr>
+                <w:rFonts w:cstheme="minorHAnsi"/>
+                <w:b/>
+                <w:sz w:val="24"/>
+                <w:lang w:val="en-IN"/>
+              </w:rPr>
+            </w:pPr>
+            <w:r>
+              <w:rPr>
+                <w:rFonts w:cstheme="minorHAnsi"/>
+                <w:b/>
+                <w:sz w:val="24"/>
+                <w:lang w:val="en-IN"/>
+              </w:rPr>
+              <w:t>Environment</w:t>
+            </w:r>
+          </w:p>
+        </w:tc>
+        <w:tc>
+          <w:tcPr>
+            <w:tcW w:w="1727" w:type="dxa"/>
+          </w:tcPr>
+          <w:p>
+            <w:pPr>
+              <w:pStyle w:val="ListParagraph"/>
+              <w:ind w:left="0"/>
+              <w:jc w:val="both"/>
+              <w:rPr>
+                <w:rFonts w:cstheme="minorHAnsi"/>
+                <w:b/>
+                <w:sz w:val="24"/>
+                <w:lang w:val="en-IN"/>
+              </w:rPr>
+            </w:pPr>
+            <w:r>
+              <w:rPr>
+                <w:rFonts w:cstheme="minorHAnsi"/>
+                <w:b/>
+                <w:sz w:val="24"/>
+                <w:lang w:val="en-IN"/>
+              </w:rPr>
+              <w:t>Max</w:t>
+            </w:r>
+            <w:r>
+              <w:rPr>
+                <w:rFonts w:cstheme="minorHAnsi"/>
+                <w:b/>
+                <w:sz w:val="24"/>
+                <w:lang w:val="en-IN"/>
+              </w:rPr>
+              <w:t xml:space="preserve"> Score</w:t>
+            </w:r>
+          </w:p>
+        </w:tc>
+      </w:tr>
+      <w:tr>
+        <w:trPr>
+          <w:trHeight w:val="362"/>
+        </w:trPr>
+        <w:tc>
+          <w:tcPr>
+            <w:tcW w:w="1727" w:type="dxa"/>
+          </w:tcPr>
+          <w:p>
+            <w:pPr>
+              <w:pStyle w:val="ListParagraph"/>
+              <w:ind w:left="0"/>
+              <w:jc w:val="both"/>
+              <w:rPr>
+                <w:rFonts w:cstheme="minorHAnsi"/>
+                <w:sz w:val="24"/>
+                <w:lang w:val="en-IN"/>
+              </w:rPr>
+            </w:pPr>
+            <w:r>
+              <w:rPr>
+                <w:rFonts w:cstheme="minorHAnsi"/>
+                <w:sz w:val="24"/>
+                <w:lang w:val="en-IN"/>
+              </w:rPr>
+              <w:t>4 x 4</w:t>
+            </w:r>
+          </w:p>
+        </w:tc>
+        <w:tc>
+          <w:tcPr>
+            <w:tcW w:w="1727" w:type="dxa"/>
+          </w:tcPr>
+          <w:p>
+            <w:pPr>
+              <w:pStyle w:val="ListParagraph"/>
+              <w:ind w:left="0"/>
+              <w:jc w:val="both"/>
+              <w:rPr>
+                <w:rFonts w:cstheme="minorHAnsi"/>
+                <w:sz w:val="24"/>
+                <w:lang w:val="en-IN"/>
+              </w:rPr>
+            </w:pPr>
+            <w:r>
+              <w:rPr>
+                <w:rFonts w:cstheme="minorHAnsi"/>
+                <w:sz w:val="24"/>
+                <w:lang w:val="en-IN"/>
+              </w:rPr>
+              <w:t>175</w:t>
+            </w:r>
+          </w:p>
+        </w:tc>
+      </w:tr>
+      <w:tr>
+        <w:trPr>
+          <w:trHeight w:val="362"/>
+        </w:trPr>
+        <w:tc>
+          <w:tcPr>
+            <w:tcW w:w="1727" w:type="dxa"/>
+          </w:tcPr>
+          <w:p>
+            <w:pPr>
+              <w:pStyle w:val="ListParagraph"/>
+              <w:ind w:left="0"/>
+              <w:jc w:val="both"/>
+              <w:rPr>
+                <w:rFonts w:cstheme="minorHAnsi"/>
+                <w:sz w:val="24"/>
+                <w:lang w:val="en-IN"/>
+              </w:rPr>
+            </w:pPr>
+            <w:r>
+              <w:rPr>
+                <w:rFonts w:cstheme="minorHAnsi"/>
+                <w:sz w:val="24"/>
+                <w:lang w:val="en-IN"/>
+              </w:rPr>
+              <w:t>1 x 16</w:t>
+            </w:r>
+          </w:p>
+        </w:tc>
+        <w:tc>
+          <w:tcPr>
+            <w:tcW w:w="1727" w:type="dxa"/>
+          </w:tcPr>
+          <w:p>
+            <w:pPr>
+              <w:pStyle w:val="ListParagraph"/>
+              <w:ind w:left="0"/>
+              <w:jc w:val="both"/>
+              <w:rPr>
+                <w:rFonts w:cstheme="minorHAnsi"/>
+                <w:sz w:val="24"/>
+                <w:lang w:val="en-IN"/>
+              </w:rPr>
+            </w:pPr>
+            <w:r>
+              <w:rPr>
+                <w:rFonts w:cstheme="minorHAnsi"/>
+                <w:sz w:val="24"/>
+                <w:lang w:val="en-IN"/>
+              </w:rPr>
+              <w:t>230</w:t>
+            </w:r>
+          </w:p>
+        </w:tc>
+      </w:tr>
+      <w:tr>
+        <w:trPr>
+          <w:trHeight w:val="362"/>
+        </w:trPr>
+        <w:tc>
+          <w:tcPr>
+            <w:tcW w:w="1727" w:type="dxa"/>
+          </w:tcPr>
+          <w:p>
+            <w:pPr>
+              <w:pStyle w:val="ListParagraph"/>
+              <w:ind w:left="0"/>
+              <w:jc w:val="both"/>
+              <w:rPr>
+                <w:rFonts w:cstheme="minorHAnsi"/>
+                <w:sz w:val="24"/>
+                <w:lang w:val="en-IN"/>
+              </w:rPr>
+            </w:pPr>
+            <w:r>
+              <w:rPr>
+                <w:rFonts w:cstheme="minorHAnsi"/>
+                <w:sz w:val="24"/>
+                <w:lang w:val="en-IN"/>
+              </w:rPr>
+              <w:t>1 x 1</w:t>
+            </w:r>
+          </w:p>
+        </w:tc>
+        <w:tc>
+          <w:tcPr>
+            <w:tcW w:w="1727" w:type="dxa"/>
+          </w:tcPr>
+          <w:p>
+            <w:pPr>
+              <w:pStyle w:val="ListParagraph"/>
+              <w:ind w:left="0"/>
+              <w:jc w:val="both"/>
+              <w:rPr>
+                <w:rFonts w:cstheme="minorHAnsi"/>
+                <w:sz w:val="24"/>
+                <w:lang w:val="en-IN"/>
+              </w:rPr>
+            </w:pPr>
+            <w:r>
+              <w:rPr>
+                <w:rFonts w:cstheme="minorHAnsi"/>
+                <w:sz w:val="24"/>
+                <w:lang w:val="en-IN"/>
+              </w:rPr>
+              <w:t>320</w:t>
+            </w:r>
+          </w:p>
+        </w:tc>
+      </w:tr>
+      <w:tr>
+        <w:trPr>
+          <w:trHeight w:val="347"/>
+        </w:trPr>
+        <w:tc>
+          <w:tcPr>
+            <w:tcW w:w="1727" w:type="dxa"/>
+          </w:tcPr>
+          <w:p>
+            <w:pPr>
+              <w:pStyle w:val="ListParagraph"/>
+              <w:ind w:left="0"/>
+              <w:jc w:val="both"/>
+              <w:rPr>
+                <w:rFonts w:cstheme="minorHAnsi"/>
+                <w:sz w:val="24"/>
+                <w:lang w:val="en-IN"/>
+              </w:rPr>
+            </w:pPr>
+            <w:r>
+              <w:rPr>
+                <w:rFonts w:cstheme="minorHAnsi"/>
+                <w:sz w:val="24"/>
+                <w:lang w:val="en-IN"/>
+              </w:rPr>
+              <w:t>1 x 6</w:t>
+            </w:r>
+          </w:p>
+        </w:tc>
+        <w:tc>
+          <w:tcPr>
+            <w:tcW w:w="1727" w:type="dxa"/>
+          </w:tcPr>
+          <w:p>
+            <w:pPr>
+              <w:pStyle w:val="ListParagraph"/>
+              <w:ind w:left="0"/>
+              <w:jc w:val="both"/>
+              <w:rPr>
+                <w:rFonts w:cstheme="minorHAnsi"/>
+                <w:sz w:val="24"/>
+                <w:lang w:val="en-IN"/>
+              </w:rPr>
+            </w:pPr>
+            <w:r>
+              <w:rPr>
+                <w:rFonts w:cstheme="minorHAnsi"/>
+                <w:sz w:val="24"/>
+                <w:lang w:val="en-IN"/>
+              </w:rPr>
+              <w:t>7</w:t>
+            </w:r>
+            <w:r>
+              <w:rPr>
+                <w:rFonts w:cstheme="minorHAnsi"/>
+                <w:sz w:val="24"/>
+                <w:lang w:val="en-IN"/>
+              </w:rPr>
+              <w:t>0</w:t>
+            </w:r>
+            <w:r>
+              <w:rPr>
+                <w:rFonts w:cstheme="minorHAnsi"/>
+                <w:sz w:val="24"/>
+                <w:lang w:val="en-IN"/>
+              </w:rPr>
+              <w:t>6</w:t>
+            </w:r>
+          </w:p>
+        </w:tc>
+      </w:tr>
+    </w:tbl>
+    <w:p>
+      <w:pPr>
+        <w:jc w:val="both"/>
+        <w:rPr>
+          <w:rFonts w:cstheme="minorHAnsi"/>
+          <w:sz w:val="20"/>
+          <w:szCs w:val="20"/>
+          <w:lang w:val="en-IN"/>
+        </w:rPr>
+      </w:pPr>
+      <w:r>
+        <w:rPr>
+          <w:rFonts w:cstheme="minorHAnsi"/>
+          <w:sz w:val="24"/>
+          <w:lang w:val="en-IN"/>
+        </w:rPr>
+        <w:t xml:space="preserve">                </w:t>
+      </w:r>
+      <w:r>
+        <w:rPr>
+          <w:rFonts w:cstheme="minorHAnsi"/>
+          <w:sz w:val="20"/>
+          <w:szCs w:val="20"/>
+          <w:lang w:val="en-IN"/>
+        </w:rPr>
+        <w:t xml:space="preserve">Q-learning </w:t>
+      </w:r>
+      <w:r>
+        <w:rPr>
+          <w:rFonts w:cstheme="minorHAnsi"/>
+          <w:sz w:val="20"/>
+          <w:szCs w:val="20"/>
+          <w:lang w:val="en-IN"/>
+        </w:rPr>
+        <w:t>tested for at least 5 games</w:t>
+      </w:r>
     </w:p>
     <w:p>
       <w:pPr>
@@ -1898,7 +2990,6 @@
           <w:sz w:val="24"/>
           <w:lang w:val="en-IN"/>
         </w:rPr>
-        <w:lastRenderedPageBreak/>
         <w:t xml:space="preserve">We were able to understand the object detection using TensorFlow and dependencies management in the installation of the same. </w:t>
       </w:r>
       <w:r>
@@ -1931,7 +3022,57 @@
           <w:sz w:val="24"/>
           <w:lang w:val="en-IN"/>
         </w:rPr>
-        <w:t xml:space="preserve">Also, we realised that the Q-learning is very much dependant on the game or application (we initially implemented model exactly as Frogger in assignment 5, which </w:t>
+        <w:t xml:space="preserve">Also, we realised that the Q-learning is very much dependant on the game or application (we initially implemented model </w:t>
+      </w:r>
+      <w:r>
+        <w:rPr>
+          <w:rFonts w:cstheme="minorHAnsi"/>
+          <w:sz w:val="24"/>
+          <w:lang w:val="en-IN"/>
+        </w:rPr>
+        <w:t>similar to</w:t>
+      </w:r>
+      <w:r>
+        <w:rPr>
+          <w:rFonts w:cstheme="minorHAnsi"/>
+          <w:sz w:val="24"/>
+          <w:lang w:val="en-IN"/>
+        </w:rPr>
+        <w:t xml:space="preserve"> </w:t>
+      </w:r>
+      <w:proofErr w:type="spellStart"/>
+      <w:r>
+        <w:rPr>
+          <w:rFonts w:cstheme="minorHAnsi"/>
+          <w:sz w:val="24"/>
+          <w:lang w:val="en-IN"/>
+        </w:rPr>
+        <w:t>Frogger</w:t>
+      </w:r>
+      <w:r>
+        <w:rPr>
+          <w:rFonts w:cstheme="minorHAnsi"/>
+          <w:sz w:val="24"/>
+          <w:lang w:val="en-IN"/>
+        </w:rPr>
+        <w:t>’s</w:t>
+      </w:r>
+      <w:proofErr w:type="spellEnd"/>
+      <w:r>
+        <w:rPr>
+          <w:rFonts w:cstheme="minorHAnsi"/>
+          <w:sz w:val="24"/>
+          <w:lang w:val="en-IN"/>
+        </w:rPr>
+        <w:t xml:space="preserve"> model</w:t>
+      </w:r>
+      <w:r>
+        <w:rPr>
+          <w:rFonts w:cstheme="minorHAnsi"/>
+          <w:sz w:val="24"/>
+          <w:lang w:val="en-IN"/>
+        </w:rPr>
+        <w:t xml:space="preserve"> in assignment 5, which </w:t>
       </w:r>
       <w:r>
         <w:rPr>
@@ -2011,9 +3152,122 @@
 <file path=word/numbering.xml><?xml version="1.0" encoding="utf-8"?>
 <w:numbering xmlns:wpc="http://schemas.microsoft.com/office/word/2010/wordprocessingCanvas" xmlns:cx="http://schemas.microsoft.com/office/drawing/2014/chartex" xmlns:cx1="http://schemas.microsoft.com/office/drawing/2015/9/8/chartex" xmlns:cx2="http://schemas.microsoft.com/office/drawing/2015/10/21/chartex" xmlns:cx3="http://schemas.microsoft.com/office/drawing/2016/5/9/chartex" xmlns:cx4="http://schemas.microsoft.com/office/drawing/2016/5/10/chartex" xmlns:cx5="http://schemas.microsoft.com/office/drawing/2016/5/11/chartex" xmlns:cx6="http://schemas.microsoft.com/office/drawing/2016/5/12/chartex" xmlns:cx7="http://schemas.microsoft.com/office/drawing/2016/5/13/chartex" xmlns:cx8="http://schemas.microsoft.com/office/drawing/2016/5/14/chartex" xmlns:mc="http://schemas.openxmlformats.org/markup-compatibility/2006" xmlns:aink="http://schemas.microsoft.com/office/drawing/2016/ink" xmlns:am3d="http://schemas.microsoft.com/office/drawing/2017/model3d" xmlns:o="urn:schemas-microsoft-com:office:office" xmlns:r="http://schemas.openxmlformats.org/officeDocument/2006/relationships" xmlns:m="http://schemas.openxmlformats.org/officeDocument/2006/math" xmlns:v="urn:schemas-microsoft-com:vml" xmlns:wp14="http://schemas.microsoft.com/office/word/2010/wordprocessingDrawing" xmlns:wp="http://schemas.openxmlformats.org/drawingml/2006/wordprocessingDrawing" xmlns:w10="urn:schemas-microsoft-com:office:word" xmlns:w="http://schemas.openxmlformats.org/wordprocessingml/2006/main" xmlns:w14="http://schemas.microsoft.com/office/word/2010/wordml" xmlns:w15="http://schemas.microsoft.com/office/word/2012/wordml" xmlns:w16cid="http://schemas.microsoft.com/office/word/2016/wordml/cid" xmlns:w16se="http://schemas.microsoft.com/office/word/2015/wordml/symex" xmlns:wpg="http://schemas.microsoft.com/office/word/2010/wordprocessingGroup" xmlns:wpi="http://schemas.microsoft.com/office/word/2010/wordprocessingInk" xmlns:wne="http://schemas.microsoft.com/office/word/2006/wordml" xmlns:wps="http://schemas.microsoft.com/office/word/2010/wordprocessingShape" mc:Ignorable="w14 w15 w16se w16cid wp14">
   <w:abstractNum w:abstractNumId="0" w15:restartNumberingAfterBreak="0">
+    <w:nsid w:val="00F67AC0"/>
+    <w:multiLevelType w:val="hybridMultilevel"/>
+    <w:tmpl w:val="F2B80120"/>
+    <w:lvl w:ilvl="0" w:tplc="04090001">
+      <w:start w:val="1"/>
+      <w:numFmt w:val="bullet"/>
+      <w:lvlText w:val=""/>
+      <w:lvlJc w:val="left"/>
+      <w:pPr>
+        <w:ind w:left="1069" w:hanging="360"/>
+      </w:pPr>
+      <w:rPr>
+        <w:rFonts w:ascii="Symbol" w:hAnsi="Symbol" w:hint="default"/>
+      </w:rPr>
+    </w:lvl>
+    <w:lvl w:ilvl="1" w:tplc="04090003" w:tentative="1">
+      <w:start w:val="1"/>
+      <w:numFmt w:val="bullet"/>
+      <w:lvlText w:val="o"/>
+      <w:lvlJc w:val="left"/>
+      <w:pPr>
+        <w:ind w:left="1789" w:hanging="360"/>
+      </w:pPr>
+      <w:rPr>
+        <w:rFonts w:ascii="Courier New" w:hAnsi="Courier New" w:cs="Courier New" w:hint="default"/>
+      </w:rPr>
+    </w:lvl>
+    <w:lvl w:ilvl="2" w:tplc="04090005" w:tentative="1">
+      <w:start w:val="1"/>
+      <w:numFmt w:val="bullet"/>
+      <w:lvlText w:val=""/>
+      <w:lvlJc w:val="left"/>
+      <w:pPr>
+        <w:ind w:left="2509" w:hanging="360"/>
+      </w:pPr>
+      <w:rPr>
+        <w:rFonts w:ascii="Wingdings" w:hAnsi="Wingdings" w:hint="default"/>
+      </w:rPr>
+    </w:lvl>
+    <w:lvl w:ilvl="3" w:tplc="04090001" w:tentative="1">
+      <w:start w:val="1"/>
+      <w:numFmt w:val="bullet"/>
+      <w:lvlText w:val=""/>
+      <w:lvlJc w:val="left"/>
+      <w:pPr>
+        <w:ind w:left="3229" w:hanging="360"/>
+      </w:pPr>
+      <w:rPr>
+        <w:rFonts w:ascii="Symbol" w:hAnsi="Symbol" w:hint="default"/>
+      </w:rPr>
+    </w:lvl>
+    <w:lvl w:ilvl="4" w:tplc="04090003" w:tentative="1">
+      <w:start w:val="1"/>
+      <w:numFmt w:val="bullet"/>
+      <w:lvlText w:val="o"/>
+      <w:lvlJc w:val="left"/>
+      <w:pPr>
+        <w:ind w:left="3949" w:hanging="360"/>
+      </w:pPr>
+      <w:rPr>
+        <w:rFonts w:ascii="Courier New" w:hAnsi="Courier New" w:cs="Courier New" w:hint="default"/>
+      </w:rPr>
+    </w:lvl>
+    <w:lvl w:ilvl="5" w:tplc="04090005" w:tentative="1">
+      <w:start w:val="1"/>
+      <w:numFmt w:val="bullet"/>
+      <w:lvlText w:val=""/>
+      <w:lvlJc w:val="left"/>
+      <w:pPr>
+        <w:ind w:left="4669" w:hanging="360"/>
+      </w:pPr>
+      <w:rPr>
+        <w:rFonts w:ascii="Wingdings" w:hAnsi="Wingdings" w:hint="default"/>
+      </w:rPr>
+    </w:lvl>
+    <w:lvl w:ilvl="6" w:tplc="04090001" w:tentative="1">
+      <w:start w:val="1"/>
+      <w:numFmt w:val="bullet"/>
+      <w:lvlText w:val=""/>
+      <w:lvlJc w:val="left"/>
+      <w:pPr>
+        <w:ind w:left="5389" w:hanging="360"/>
+      </w:pPr>
+      <w:rPr>
+        <w:rFonts w:ascii="Symbol" w:hAnsi="Symbol" w:hint="default"/>
+      </w:rPr>
+    </w:lvl>
+    <w:lvl w:ilvl="7" w:tplc="04090003" w:tentative="1">
+      <w:start w:val="1"/>
+      <w:numFmt w:val="bullet"/>
+      <w:lvlText w:val="o"/>
+      <w:lvlJc w:val="left"/>
+      <w:pPr>
+        <w:ind w:left="6109" w:hanging="360"/>
+      </w:pPr>
+      <w:rPr>
+        <w:rFonts w:ascii="Courier New" w:hAnsi="Courier New" w:cs="Courier New" w:hint="default"/>
+      </w:rPr>
+    </w:lvl>
+    <w:lvl w:ilvl="8" w:tplc="04090005" w:tentative="1">
+      <w:start w:val="1"/>
+      <w:numFmt w:val="bullet"/>
+      <w:lvlText w:val=""/>
+      <w:lvlJc w:val="left"/>
+      <w:pPr>
+        <w:ind w:left="6829" w:hanging="360"/>
+      </w:pPr>
+      <w:rPr>
+        <w:rFonts w:ascii="Wingdings" w:hAnsi="Wingdings" w:hint="default"/>
+      </w:rPr>
+    </w:lvl>
+  </w:abstractNum>
+  <w:abstractNum w:abstractNumId="1" w15:restartNumberingAfterBreak="0">
     <w:nsid w:val="0C5675B3"/>
     <w:multiLevelType w:val="hybridMultilevel"/>
-    <w:tmpl w:val="35D6C6C4"/>
+    <w:tmpl w:val="E96C8336"/>
     <w:lvl w:ilvl="0" w:tplc="40090001">
       <w:start w:val="1"/>
       <w:numFmt w:val="bullet"/>
@@ -2123,7 +3377,7 @@
       </w:rPr>
     </w:lvl>
   </w:abstractNum>
-  <w:abstractNum w:abstractNumId="1" w15:restartNumberingAfterBreak="0">
+  <w:abstractNum w:abstractNumId="2" w15:restartNumberingAfterBreak="0">
     <w:nsid w:val="4E141057"/>
     <w:multiLevelType w:val="hybridMultilevel"/>
     <w:tmpl w:val="0368F18C"/>
@@ -2236,7 +3490,7 @@
       </w:rPr>
     </w:lvl>
   </w:abstractNum>
-  <w:abstractNum w:abstractNumId="2" w15:restartNumberingAfterBreak="0">
+  <w:abstractNum w:abstractNumId="3" w15:restartNumberingAfterBreak="0">
     <w:nsid w:val="7D9A5F63"/>
     <w:multiLevelType w:val="hybridMultilevel"/>
     <w:tmpl w:val="2AF4364C"/>
@@ -2328,12 +3582,15 @@
     </w:lvl>
   </w:abstractNum>
   <w:num w:numId="1">
+    <w:abstractNumId w:val="3"/>
+  </w:num>
+  <w:num w:numId="2">
     <w:abstractNumId w:val="2"/>
   </w:num>
-  <w:num w:numId="2">
+  <w:num w:numId="3">
     <w:abstractNumId w:val="1"/>
   </w:num>
-  <w:num w:numId="3">
+  <w:num w:numId="4">
     <w:abstractNumId w:val="0"/>
   </w:num>
 </w:numbering>
@@ -2356,7 +3613,7 @@
       </w:pPr>
     </w:pPrDefault>
   </w:docDefaults>
-  <w:latentStyles w:defLockedState="0" w:defUIPriority="99" w:defSemiHidden="0" w:defUnhideWhenUsed="0" w:defQFormat="0" w:count="376">
+  <w:latentStyles w:defLockedState="0" w:defUIPriority="99" w:defSemiHidden="0" w:defUnhideWhenUsed="0" w:defQFormat="0" w:count="375">
     <w:lsdException w:name="Normal" w:uiPriority="0" w:qFormat="1"/>
     <w:lsdException w:name="heading 1" w:uiPriority="9" w:qFormat="1"/>
     <w:lsdException w:name="heading 2" w:semiHidden="1" w:uiPriority="9" w:unhideWhenUsed="1" w:qFormat="1"/>
@@ -2732,7 +3989,6 @@
     <w:lsdException w:name="Smart Hyperlink" w:semiHidden="1" w:unhideWhenUsed="1"/>
     <w:lsdException w:name="Hashtag" w:semiHidden="1" w:unhideWhenUsed="1"/>
     <w:lsdException w:name="Unresolved Mention" w:semiHidden="1" w:unhideWhenUsed="1"/>
-    <w:lsdException w:name="Smart Link" w:semiHidden="1" w:unhideWhenUsed="1"/>
   </w:latentStyles>
   <w:style w:type="paragraph" w:default="1" w:styleId="Normal">
     <w:name w:val="Normal"/>
@@ -2796,6 +4052,40 @@
     <w:rPr>
       <w:color w:val="605E5C"/>
       <w:shd w:val="clear" w:color="auto" w:fill="E1DFDD"/>
+    </w:rPr>
+  </w:style>
+  <w:style w:type="table" w:styleId="TableGrid">
+    <w:name w:val="Table Grid"/>
+    <w:basedOn w:val="TableNormal"/>
+    <w:uiPriority w:val="59"/>
+    <w:rsid w:val="009C2C5D"/>
+    <w:pPr>
+      <w:spacing w:after="0" w:line="240" w:lineRule="auto"/>
+    </w:pPr>
+    <w:tblPr>
+      <w:tblBorders>
+        <w:top w:val="single" w:sz="4" w:space="0" w:color="auto"/>
+        <w:left w:val="single" w:sz="4" w:space="0" w:color="auto"/>
+        <w:bottom w:val="single" w:sz="4" w:space="0" w:color="auto"/>
+        <w:right w:val="single" w:sz="4" w:space="0" w:color="auto"/>
+        <w:insideH w:val="single" w:sz="4" w:space="0" w:color="auto"/>
+        <w:insideV w:val="single" w:sz="4" w:space="0" w:color="auto"/>
+      </w:tblBorders>
+    </w:tblPr>
+  </w:style>
+  <w:style w:type="paragraph" w:styleId="NormalWeb">
+    <w:name w:val="Normal (Web)"/>
+    <w:basedOn w:val="Normal"/>
+    <w:uiPriority w:val="99"/>
+    <w:unhideWhenUsed/>
+    <w:rsid w:val="00131241"/>
+    <w:pPr>
+      <w:spacing w:before="100" w:beforeAutospacing="1" w:after="100" w:afterAutospacing="1" w:line="240" w:lineRule="auto"/>
+    </w:pPr>
+    <w:rPr>
+      <w:rFonts w:ascii="Times New Roman" w:eastAsia="Times New Roman" w:hAnsi="Times New Roman" w:cs="Times New Roman"/>
+      <w:sz w:val="24"/>
+      <w:szCs w:val="24"/>
     </w:rPr>
   </w:style>
 </w:styles>
@@ -3089,7 +4379,7 @@
 </file>
 
 <file path=customXml/itemProps1.xml><?xml version="1.0" encoding="utf-8"?>
-<ds:datastoreItem xmlns:ds="http://schemas.openxmlformats.org/officeDocument/2006/customXml" ds:itemID="{A1F0F248-7B9F-45A9-9101-F14C3A9A2828}">
+<ds:datastoreItem xmlns:ds="http://schemas.openxmlformats.org/officeDocument/2006/customXml" ds:itemID="{4766BC1B-A199-1B49-B9E7-F06CE79912DE}">
   <ds:schemaRefs>
     <ds:schemaRef ds:uri="http://schemas.openxmlformats.org/officeDocument/2006/bibliography"/>
   </ds:schemaRefs>

</xml_diff>